<commit_message>
guild results: udpate all resut tables
</commit_message>
<xml_diff>
--- a/Outputs/table_guilds_proportions_occurences_params.docx
+++ b/Outputs/table_guilds_proportions_occurences_params.docx
@@ -9,11 +9,12 @@
         <w:tblLook w:firstRow="1" w:lastRow="0" w:firstColumn="0" w:lastColumn="0" w:noHBand="0" w:noVBand="0" w:val="0020"/>
       </w:tblPr>
       <w:tblGrid>
-        <w:gridCol w:w="5060"/>
-        <w:gridCol w:w="770"/>
-        <w:gridCol w:w="330"/>
-        <w:gridCol w:w="990"/>
-        <w:gridCol w:w="770"/>
+        <w:gridCol w:w="2822"/>
+        <w:gridCol w:w="3136"/>
+        <w:gridCol w:w="470"/>
+        <w:gridCol w:w="235"/>
+        <w:gridCol w:w="705"/>
+        <w:gridCol w:w="548"/>
       </w:tblGrid>
       <w:tr>
         <w:trPr>
@@ -27,6 +28,18 @@
               <w:jc w:val="left"/>
             </w:pPr>
             <w:r>
+              <w:t xml:space="preserve">guild</w:t>
+            </w:r>
+          </w:p>
+        </w:tc>
+        <w:tc>
+          <w:tcPr/>
+          <w:p>
+            <w:pPr>
+              <w:pStyle w:val="Compact"/>
+              <w:jc w:val="left"/>
+            </w:pPr>
+            <w:r>
               <w:t xml:space="preserve">term</w:t>
             </w:r>
           </w:p>
@@ -89,6 +102,18 @@
               <w:jc w:val="left"/>
             </w:pPr>
             <w:r>
+              <w:t xml:space="preserve">n_occ_generalistic_prop</w:t>
+            </w:r>
+          </w:p>
+        </w:tc>
+        <w:tc>
+          <w:tcPr/>
+          <w:p>
+            <w:pPr>
+              <w:pStyle w:val="Compact"/>
+              <w:jc w:val="left"/>
+            </w:pPr>
+            <w:r>
               <w:t xml:space="preserve">(Intercept)</w:t>
             </w:r>
           </w:p>
@@ -101,7 +126,7 @@
               <w:jc w:val="left"/>
             </w:pPr>
             <w:r>
-              <w:t xml:space="preserve">46.85</w:t>
+              <w:t xml:space="preserve">31.65</w:t>
             </w:r>
           </w:p>
         </w:tc>
@@ -151,31 +176,43 @@
               <w:jc w:val="left"/>
             </w:pPr>
             <w:r>
-              <w:t xml:space="preserve">guild</w:t>
-            </w:r>
-          </w:p>
-        </w:tc>
-        <w:tc>
-          <w:tcPr/>
-          <w:p>
-            <w:pPr>
-              <w:pStyle w:val="Compact"/>
-              <w:jc w:val="left"/>
-            </w:pPr>
-            <w:r>
-              <w:t xml:space="preserve">153.10</w:t>
-            </w:r>
-          </w:p>
-        </w:tc>
-        <w:tc>
-          <w:tcPr/>
-          <w:p>
-            <w:pPr>
-              <w:pStyle w:val="Compact"/>
-              <w:jc w:val="left"/>
-            </w:pPr>
-            <w:r>
-              <w:t xml:space="preserve">2</w:t>
+              <w:t xml:space="preserve">n_occ_generalistic_prop</w:t>
+            </w:r>
+          </w:p>
+        </w:tc>
+        <w:tc>
+          <w:tcPr/>
+          <w:p>
+            <w:pPr>
+              <w:pStyle w:val="Compact"/>
+              <w:jc w:val="left"/>
+            </w:pPr>
+            <w:r>
+              <w:t xml:space="preserve">poly(elevation_mean, elev_poly)</w:t>
+            </w:r>
+          </w:p>
+        </w:tc>
+        <w:tc>
+          <w:tcPr/>
+          <w:p>
+            <w:pPr>
+              <w:pStyle w:val="Compact"/>
+              <w:jc w:val="left"/>
+            </w:pPr>
+            <w:r>
+              <w:t xml:space="preserve">11.29</w:t>
+            </w:r>
+          </w:p>
+        </w:tc>
+        <w:tc>
+          <w:tcPr/>
+          <w:p>
+            <w:pPr>
+              <w:pStyle w:val="Compact"/>
+              <w:jc w:val="left"/>
+            </w:pPr>
+            <w:r>
+              <w:t xml:space="preserve">1</w:t>
             </w:r>
           </w:p>
         </w:tc>
@@ -213,52 +250,68 @@
               <w:jc w:val="left"/>
             </w:pPr>
             <w:r>
-              <w:t xml:space="preserve">poly(elevation_mean, elev_poly)</w:t>
-            </w:r>
-          </w:p>
-        </w:tc>
-        <w:tc>
-          <w:tcPr/>
-          <w:p>
-            <w:pPr>
-              <w:pStyle w:val="Compact"/>
-              <w:jc w:val="left"/>
-            </w:pPr>
-            <w:r>
-              <w:t xml:space="preserve">1.99</w:t>
-            </w:r>
-          </w:p>
-        </w:tc>
-        <w:tc>
-          <w:tcPr/>
-          <w:p>
-            <w:pPr>
-              <w:pStyle w:val="Compact"/>
-              <w:jc w:val="left"/>
-            </w:pPr>
-            <w:r>
-              <w:t xml:space="preserve">1</w:t>
-            </w:r>
-          </w:p>
-        </w:tc>
-        <w:tc>
-          <w:tcPr/>
-          <w:p>
-            <w:pPr>
-              <w:pStyle w:val="Compact"/>
-              <w:jc w:val="left"/>
-            </w:pPr>
-            <w:r>
-              <w:t xml:space="preserve">0.16</w:t>
-            </w:r>
-          </w:p>
-        </w:tc>
-        <w:tc>
-          <w:tcPr/>
-          <w:p>
-            <w:pPr>
-              <w:pStyle w:val="Compact"/>
-            </w:pPr>
+              <w:t xml:space="preserve">n_occ_generalistic_prop</w:t>
+            </w:r>
+          </w:p>
+        </w:tc>
+        <w:tc>
+          <w:tcPr/>
+          <w:p>
+            <w:pPr>
+              <w:pStyle w:val="Compact"/>
+              <w:jc w:val="left"/>
+            </w:pPr>
+            <w:r>
+              <w:t xml:space="preserve">regions</w:t>
+            </w:r>
+          </w:p>
+        </w:tc>
+        <w:tc>
+          <w:tcPr/>
+          <w:p>
+            <w:pPr>
+              <w:pStyle w:val="Compact"/>
+              <w:jc w:val="left"/>
+            </w:pPr>
+            <w:r>
+              <w:t xml:space="preserve">17.90</w:t>
+            </w:r>
+          </w:p>
+        </w:tc>
+        <w:tc>
+          <w:tcPr/>
+          <w:p>
+            <w:pPr>
+              <w:pStyle w:val="Compact"/>
+              <w:jc w:val="left"/>
+            </w:pPr>
+            <w:r>
+              <w:t xml:space="preserve">2</w:t>
+            </w:r>
+          </w:p>
+        </w:tc>
+        <w:tc>
+          <w:tcPr/>
+          <w:p>
+            <w:pPr>
+              <w:pStyle w:val="Compact"/>
+              <w:jc w:val="left"/>
+            </w:pPr>
+            <w:r>
+              <w:t xml:space="preserve">0.00</w:t>
+            </w:r>
+          </w:p>
+        </w:tc>
+        <w:tc>
+          <w:tcPr/>
+          <w:p>
+            <w:pPr>
+              <w:pStyle w:val="Compact"/>
+              <w:jc w:val="left"/>
+            </w:pPr>
+            <w:r>
+              <w:t xml:space="preserve">***</w:t>
+            </w:r>
           </w:p>
         </w:tc>
       </w:tr>
@@ -271,55 +324,67 @@
               <w:jc w:val="left"/>
             </w:pPr>
             <w:r>
-              <w:t xml:space="preserve">regions</w:t>
-            </w:r>
-          </w:p>
-        </w:tc>
-        <w:tc>
-          <w:tcPr/>
-          <w:p>
-            <w:pPr>
-              <w:pStyle w:val="Compact"/>
-              <w:jc w:val="left"/>
-            </w:pPr>
-            <w:r>
-              <w:t xml:space="preserve">16.26</w:t>
-            </w:r>
-          </w:p>
-        </w:tc>
-        <w:tc>
-          <w:tcPr/>
-          <w:p>
-            <w:pPr>
-              <w:pStyle w:val="Compact"/>
-              <w:jc w:val="left"/>
-            </w:pPr>
-            <w:r>
-              <w:t xml:space="preserve">2</w:t>
-            </w:r>
-          </w:p>
-        </w:tc>
-        <w:tc>
-          <w:tcPr/>
-          <w:p>
-            <w:pPr>
-              <w:pStyle w:val="Compact"/>
-              <w:jc w:val="left"/>
-            </w:pPr>
-            <w:r>
-              <w:t xml:space="preserve">0.00</w:t>
-            </w:r>
-          </w:p>
-        </w:tc>
-        <w:tc>
-          <w:tcPr/>
-          <w:p>
-            <w:pPr>
-              <w:pStyle w:val="Compact"/>
-              <w:jc w:val="left"/>
-            </w:pPr>
-            <w:r>
-              <w:t xml:space="preserve">***</w:t>
+              <w:t xml:space="preserve">n_occ_generalistic_prop</w:t>
+            </w:r>
+          </w:p>
+        </w:tc>
+        <w:tc>
+          <w:tcPr/>
+          <w:p>
+            <w:pPr>
+              <w:pStyle w:val="Compact"/>
+              <w:jc w:val="left"/>
+            </w:pPr>
+            <w:r>
+              <w:t xml:space="preserve">seasons</w:t>
+            </w:r>
+          </w:p>
+        </w:tc>
+        <w:tc>
+          <w:tcPr/>
+          <w:p>
+            <w:pPr>
+              <w:pStyle w:val="Compact"/>
+              <w:jc w:val="left"/>
+            </w:pPr>
+            <w:r>
+              <w:t xml:space="preserve">4.80</w:t>
+            </w:r>
+          </w:p>
+        </w:tc>
+        <w:tc>
+          <w:tcPr/>
+          <w:p>
+            <w:pPr>
+              <w:pStyle w:val="Compact"/>
+              <w:jc w:val="left"/>
+            </w:pPr>
+            <w:r>
+              <w:t xml:space="preserve">1</w:t>
+            </w:r>
+          </w:p>
+        </w:tc>
+        <w:tc>
+          <w:tcPr/>
+          <w:p>
+            <w:pPr>
+              <w:pStyle w:val="Compact"/>
+              <w:jc w:val="left"/>
+            </w:pPr>
+            <w:r>
+              <w:t xml:space="preserve">0.03</w:t>
+            </w:r>
+          </w:p>
+        </w:tc>
+        <w:tc>
+          <w:tcPr/>
+          <w:p>
+            <w:pPr>
+              <w:pStyle w:val="Compact"/>
+              <w:jc w:val="left"/>
+            </w:pPr>
+            <w:r>
+              <w:t xml:space="preserve">*</w:t>
             </w:r>
           </w:p>
         </w:tc>
@@ -333,31 +398,43 @@
               <w:jc w:val="left"/>
             </w:pPr>
             <w:r>
-              <w:t xml:space="preserve">guild:poly(elevation_mean, elev_poly)</w:t>
-            </w:r>
-          </w:p>
-        </w:tc>
-        <w:tc>
-          <w:tcPr/>
-          <w:p>
-            <w:pPr>
-              <w:pStyle w:val="Compact"/>
-              <w:jc w:val="left"/>
-            </w:pPr>
-            <w:r>
-              <w:t xml:space="preserve">25.29</w:t>
-            </w:r>
-          </w:p>
-        </w:tc>
-        <w:tc>
-          <w:tcPr/>
-          <w:p>
-            <w:pPr>
-              <w:pStyle w:val="Compact"/>
-              <w:jc w:val="left"/>
-            </w:pPr>
-            <w:r>
-              <w:t xml:space="preserve">2</w:t>
+              <w:t xml:space="preserve">n_occ_herbivorous_trophobiotic_prop</w:t>
+            </w:r>
+          </w:p>
+        </w:tc>
+        <w:tc>
+          <w:tcPr/>
+          <w:p>
+            <w:pPr>
+              <w:pStyle w:val="Compact"/>
+              <w:jc w:val="left"/>
+            </w:pPr>
+            <w:r>
+              <w:t xml:space="preserve">(Intercept)</w:t>
+            </w:r>
+          </w:p>
+        </w:tc>
+        <w:tc>
+          <w:tcPr/>
+          <w:p>
+            <w:pPr>
+              <w:pStyle w:val="Compact"/>
+              <w:jc w:val="left"/>
+            </w:pPr>
+            <w:r>
+              <w:t xml:space="preserve">33.57</w:t>
+            </w:r>
+          </w:p>
+        </w:tc>
+        <w:tc>
+          <w:tcPr/>
+          <w:p>
+            <w:pPr>
+              <w:pStyle w:val="Compact"/>
+              <w:jc w:val="left"/>
+            </w:pPr>
+            <w:r>
+              <w:t xml:space="preserve">1</w:t>
             </w:r>
           </w:p>
         </w:tc>
@@ -395,31 +472,43 @@
               <w:jc w:val="left"/>
             </w:pPr>
             <w:r>
-              <w:t xml:space="preserve">guild:regions</w:t>
-            </w:r>
-          </w:p>
-        </w:tc>
-        <w:tc>
-          <w:tcPr/>
-          <w:p>
-            <w:pPr>
-              <w:pStyle w:val="Compact"/>
-              <w:jc w:val="left"/>
-            </w:pPr>
-            <w:r>
-              <w:t xml:space="preserve">49.91</w:t>
-            </w:r>
-          </w:p>
-        </w:tc>
-        <w:tc>
-          <w:tcPr/>
-          <w:p>
-            <w:pPr>
-              <w:pStyle w:val="Compact"/>
-              <w:jc w:val="left"/>
-            </w:pPr>
-            <w:r>
-              <w:t xml:space="preserve">4</w:t>
+              <w:t xml:space="preserve">n_occ_herbivorous_trophobiotic_prop</w:t>
+            </w:r>
+          </w:p>
+        </w:tc>
+        <w:tc>
+          <w:tcPr/>
+          <w:p>
+            <w:pPr>
+              <w:pStyle w:val="Compact"/>
+              <w:jc w:val="left"/>
+            </w:pPr>
+            <w:r>
+              <w:t xml:space="preserve">poly(elevation_mean, elev_poly)</w:t>
+            </w:r>
+          </w:p>
+        </w:tc>
+        <w:tc>
+          <w:tcPr/>
+          <w:p>
+            <w:pPr>
+              <w:pStyle w:val="Compact"/>
+              <w:jc w:val="left"/>
+            </w:pPr>
+            <w:r>
+              <w:t xml:space="preserve">9.45</w:t>
+            </w:r>
+          </w:p>
+        </w:tc>
+        <w:tc>
+          <w:tcPr/>
+          <w:p>
+            <w:pPr>
+              <w:pStyle w:val="Compact"/>
+              <w:jc w:val="left"/>
+            </w:pPr>
+            <w:r>
+              <w:t xml:space="preserve">1</w:t>
             </w:r>
           </w:p>
         </w:tc>
@@ -443,7 +532,7 @@
               <w:jc w:val="left"/>
             </w:pPr>
             <w:r>
-              <w:t xml:space="preserve">***</w:t>
+              <w:t xml:space="preserve">**</w:t>
             </w:r>
           </w:p>
         </w:tc>
@@ -457,19 +546,31 @@
               <w:jc w:val="left"/>
             </w:pPr>
             <w:r>
-              <w:t xml:space="preserve">poly(elevation_mean, elev_poly):regions</w:t>
-            </w:r>
-          </w:p>
-        </w:tc>
-        <w:tc>
-          <w:tcPr/>
-          <w:p>
-            <w:pPr>
-              <w:pStyle w:val="Compact"/>
-              <w:jc w:val="left"/>
-            </w:pPr>
-            <w:r>
-              <w:t xml:space="preserve">3.99</w:t>
+              <w:t xml:space="preserve">n_occ_herbivorous_trophobiotic_prop</w:t>
+            </w:r>
+          </w:p>
+        </w:tc>
+        <w:tc>
+          <w:tcPr/>
+          <w:p>
+            <w:pPr>
+              <w:pStyle w:val="Compact"/>
+              <w:jc w:val="left"/>
+            </w:pPr>
+            <w:r>
+              <w:t xml:space="preserve">regions</w:t>
+            </w:r>
+          </w:p>
+        </w:tc>
+        <w:tc>
+          <w:tcPr/>
+          <w:p>
+            <w:pPr>
+              <w:pStyle w:val="Compact"/>
+              <w:jc w:val="left"/>
+            </w:pPr>
+            <w:r>
+              <w:t xml:space="preserve">8.43</w:t>
             </w:r>
           </w:p>
         </w:tc>
@@ -493,16 +594,20 @@
               <w:jc w:val="left"/>
             </w:pPr>
             <w:r>
-              <w:t xml:space="preserve">0.14</w:t>
-            </w:r>
-          </w:p>
-        </w:tc>
-        <w:tc>
-          <w:tcPr/>
-          <w:p>
-            <w:pPr>
-              <w:pStyle w:val="Compact"/>
-            </w:pPr>
+              <w:t xml:space="preserve">0.01</w:t>
+            </w:r>
+          </w:p>
+        </w:tc>
+        <w:tc>
+          <w:tcPr/>
+          <w:p>
+            <w:pPr>
+              <w:pStyle w:val="Compact"/>
+              <w:jc w:val="left"/>
+            </w:pPr>
+            <w:r>
+              <w:t xml:space="preserve">*</w:t>
+            </w:r>
           </w:p>
         </w:tc>
       </w:tr>
@@ -515,55 +620,363 @@
               <w:jc w:val="left"/>
             </w:pPr>
             <w:r>
-              <w:t xml:space="preserve">guild:poly(elevation_mean, elev_poly):regions</w:t>
-            </w:r>
-          </w:p>
-        </w:tc>
-        <w:tc>
-          <w:tcPr/>
-          <w:p>
-            <w:pPr>
-              <w:pStyle w:val="Compact"/>
-              <w:jc w:val="left"/>
-            </w:pPr>
-            <w:r>
-              <w:t xml:space="preserve">11.16</w:t>
-            </w:r>
-          </w:p>
-        </w:tc>
-        <w:tc>
-          <w:tcPr/>
-          <w:p>
-            <w:pPr>
-              <w:pStyle w:val="Compact"/>
-              <w:jc w:val="left"/>
-            </w:pPr>
-            <w:r>
-              <w:t xml:space="preserve">4</w:t>
-            </w:r>
-          </w:p>
-        </w:tc>
-        <w:tc>
-          <w:tcPr/>
-          <w:p>
-            <w:pPr>
-              <w:pStyle w:val="Compact"/>
-              <w:jc w:val="left"/>
-            </w:pPr>
-            <w:r>
-              <w:t xml:space="preserve">0.03</w:t>
-            </w:r>
-          </w:p>
-        </w:tc>
-        <w:tc>
-          <w:tcPr/>
-          <w:p>
-            <w:pPr>
-              <w:pStyle w:val="Compact"/>
-              <w:jc w:val="left"/>
-            </w:pPr>
-            <w:r>
-              <w:t xml:space="preserve">*</w:t>
+              <w:t xml:space="preserve">n_occ_herbivorous_trophobiotic_prop</w:t>
+            </w:r>
+          </w:p>
+        </w:tc>
+        <w:tc>
+          <w:tcPr/>
+          <w:p>
+            <w:pPr>
+              <w:pStyle w:val="Compact"/>
+              <w:jc w:val="left"/>
+            </w:pPr>
+            <w:r>
+              <w:t xml:space="preserve">seasons</w:t>
+            </w:r>
+          </w:p>
+        </w:tc>
+        <w:tc>
+          <w:tcPr/>
+          <w:p>
+            <w:pPr>
+              <w:pStyle w:val="Compact"/>
+              <w:jc w:val="left"/>
+            </w:pPr>
+            <w:r>
+              <w:t xml:space="preserve">7.39</w:t>
+            </w:r>
+          </w:p>
+        </w:tc>
+        <w:tc>
+          <w:tcPr/>
+          <w:p>
+            <w:pPr>
+              <w:pStyle w:val="Compact"/>
+              <w:jc w:val="left"/>
+            </w:pPr>
+            <w:r>
+              <w:t xml:space="preserve">1</w:t>
+            </w:r>
+          </w:p>
+        </w:tc>
+        <w:tc>
+          <w:tcPr/>
+          <w:p>
+            <w:pPr>
+              <w:pStyle w:val="Compact"/>
+              <w:jc w:val="left"/>
+            </w:pPr>
+            <w:r>
+              <w:t xml:space="preserve">0.01</w:t>
+            </w:r>
+          </w:p>
+        </w:tc>
+        <w:tc>
+          <w:tcPr/>
+          <w:p>
+            <w:pPr>
+              <w:pStyle w:val="Compact"/>
+              <w:jc w:val="left"/>
+            </w:pPr>
+            <w:r>
+              <w:t xml:space="preserve">**</w:t>
+            </w:r>
+          </w:p>
+        </w:tc>
+      </w:tr>
+      <w:tr>
+        <w:tc>
+          <w:tcPr/>
+          <w:p>
+            <w:pPr>
+              <w:pStyle w:val="Compact"/>
+              <w:jc w:val="left"/>
+            </w:pPr>
+            <w:r>
+              <w:t xml:space="preserve">n_occ_predator_scavenger_prop</w:t>
+            </w:r>
+          </w:p>
+        </w:tc>
+        <w:tc>
+          <w:tcPr/>
+          <w:p>
+            <w:pPr>
+              <w:pStyle w:val="Compact"/>
+              <w:jc w:val="left"/>
+            </w:pPr>
+            <w:r>
+              <w:t xml:space="preserve">(Intercept)</w:t>
+            </w:r>
+          </w:p>
+        </w:tc>
+        <w:tc>
+          <w:tcPr/>
+          <w:p>
+            <w:pPr>
+              <w:pStyle w:val="Compact"/>
+              <w:jc w:val="left"/>
+            </w:pPr>
+            <w:r>
+              <w:t xml:space="preserve">76.50</w:t>
+            </w:r>
+          </w:p>
+        </w:tc>
+        <w:tc>
+          <w:tcPr/>
+          <w:p>
+            <w:pPr>
+              <w:pStyle w:val="Compact"/>
+              <w:jc w:val="left"/>
+            </w:pPr>
+            <w:r>
+              <w:t xml:space="preserve">1</w:t>
+            </w:r>
+          </w:p>
+        </w:tc>
+        <w:tc>
+          <w:tcPr/>
+          <w:p>
+            <w:pPr>
+              <w:pStyle w:val="Compact"/>
+              <w:jc w:val="left"/>
+            </w:pPr>
+            <w:r>
+              <w:t xml:space="preserve">0.00</w:t>
+            </w:r>
+          </w:p>
+        </w:tc>
+        <w:tc>
+          <w:tcPr/>
+          <w:p>
+            <w:pPr>
+              <w:pStyle w:val="Compact"/>
+              <w:jc w:val="left"/>
+            </w:pPr>
+            <w:r>
+              <w:t xml:space="preserve">***</w:t>
+            </w:r>
+          </w:p>
+        </w:tc>
+      </w:tr>
+      <w:tr>
+        <w:tc>
+          <w:tcPr/>
+          <w:p>
+            <w:pPr>
+              <w:pStyle w:val="Compact"/>
+              <w:jc w:val="left"/>
+            </w:pPr>
+            <w:r>
+              <w:t xml:space="preserve">n_occ_predator_scavenger_prop</w:t>
+            </w:r>
+          </w:p>
+        </w:tc>
+        <w:tc>
+          <w:tcPr/>
+          <w:p>
+            <w:pPr>
+              <w:pStyle w:val="Compact"/>
+              <w:jc w:val="left"/>
+            </w:pPr>
+            <w:r>
+              <w:t xml:space="preserve">poly(elevation_mean, elev_poly)</w:t>
+            </w:r>
+          </w:p>
+        </w:tc>
+        <w:tc>
+          <w:tcPr/>
+          <w:p>
+            <w:pPr>
+              <w:pStyle w:val="Compact"/>
+              <w:jc w:val="left"/>
+            </w:pPr>
+            <w:r>
+              <w:t xml:space="preserve">18.97</w:t>
+            </w:r>
+          </w:p>
+        </w:tc>
+        <w:tc>
+          <w:tcPr/>
+          <w:p>
+            <w:pPr>
+              <w:pStyle w:val="Compact"/>
+              <w:jc w:val="left"/>
+            </w:pPr>
+            <w:r>
+              <w:t xml:space="preserve">1</w:t>
+            </w:r>
+          </w:p>
+        </w:tc>
+        <w:tc>
+          <w:tcPr/>
+          <w:p>
+            <w:pPr>
+              <w:pStyle w:val="Compact"/>
+              <w:jc w:val="left"/>
+            </w:pPr>
+            <w:r>
+              <w:t xml:space="preserve">0.00</w:t>
+            </w:r>
+          </w:p>
+        </w:tc>
+        <w:tc>
+          <w:tcPr/>
+          <w:p>
+            <w:pPr>
+              <w:pStyle w:val="Compact"/>
+              <w:jc w:val="left"/>
+            </w:pPr>
+            <w:r>
+              <w:t xml:space="preserve">***</w:t>
+            </w:r>
+          </w:p>
+        </w:tc>
+      </w:tr>
+      <w:tr>
+        <w:tc>
+          <w:tcPr/>
+          <w:p>
+            <w:pPr>
+              <w:pStyle w:val="Compact"/>
+              <w:jc w:val="left"/>
+            </w:pPr>
+            <w:r>
+              <w:t xml:space="preserve">n_occ_predator_scavenger_prop</w:t>
+            </w:r>
+          </w:p>
+        </w:tc>
+        <w:tc>
+          <w:tcPr/>
+          <w:p>
+            <w:pPr>
+              <w:pStyle w:val="Compact"/>
+              <w:jc w:val="left"/>
+            </w:pPr>
+            <w:r>
+              <w:t xml:space="preserve">regions</w:t>
+            </w:r>
+          </w:p>
+        </w:tc>
+        <w:tc>
+          <w:tcPr/>
+          <w:p>
+            <w:pPr>
+              <w:pStyle w:val="Compact"/>
+              <w:jc w:val="left"/>
+            </w:pPr>
+            <w:r>
+              <w:t xml:space="preserve">37.98</w:t>
+            </w:r>
+          </w:p>
+        </w:tc>
+        <w:tc>
+          <w:tcPr/>
+          <w:p>
+            <w:pPr>
+              <w:pStyle w:val="Compact"/>
+              <w:jc w:val="left"/>
+            </w:pPr>
+            <w:r>
+              <w:t xml:space="preserve">2</w:t>
+            </w:r>
+          </w:p>
+        </w:tc>
+        <w:tc>
+          <w:tcPr/>
+          <w:p>
+            <w:pPr>
+              <w:pStyle w:val="Compact"/>
+              <w:jc w:val="left"/>
+            </w:pPr>
+            <w:r>
+              <w:t xml:space="preserve">0.00</w:t>
+            </w:r>
+          </w:p>
+        </w:tc>
+        <w:tc>
+          <w:tcPr/>
+          <w:p>
+            <w:pPr>
+              <w:pStyle w:val="Compact"/>
+              <w:jc w:val="left"/>
+            </w:pPr>
+            <w:r>
+              <w:t xml:space="preserve">***</w:t>
+            </w:r>
+          </w:p>
+        </w:tc>
+      </w:tr>
+      <w:tr>
+        <w:tc>
+          <w:tcPr/>
+          <w:p>
+            <w:pPr>
+              <w:pStyle w:val="Compact"/>
+              <w:jc w:val="left"/>
+            </w:pPr>
+            <w:r>
+              <w:t xml:space="preserve">n_occ_predator_scavenger_prop</w:t>
+            </w:r>
+          </w:p>
+        </w:tc>
+        <w:tc>
+          <w:tcPr/>
+          <w:p>
+            <w:pPr>
+              <w:pStyle w:val="Compact"/>
+              <w:jc w:val="left"/>
+            </w:pPr>
+            <w:r>
+              <w:t xml:space="preserve">poly(elevation_mean, elev_poly):regions</w:t>
+            </w:r>
+          </w:p>
+        </w:tc>
+        <w:tc>
+          <w:tcPr/>
+          <w:p>
+            <w:pPr>
+              <w:pStyle w:val="Compact"/>
+              <w:jc w:val="left"/>
+            </w:pPr>
+            <w:r>
+              <w:t xml:space="preserve">12.21</w:t>
+            </w:r>
+          </w:p>
+        </w:tc>
+        <w:tc>
+          <w:tcPr/>
+          <w:p>
+            <w:pPr>
+              <w:pStyle w:val="Compact"/>
+              <w:jc w:val="left"/>
+            </w:pPr>
+            <w:r>
+              <w:t xml:space="preserve">2</w:t>
+            </w:r>
+          </w:p>
+        </w:tc>
+        <w:tc>
+          <w:tcPr/>
+          <w:p>
+            <w:pPr>
+              <w:pStyle w:val="Compact"/>
+              <w:jc w:val="left"/>
+            </w:pPr>
+            <w:r>
+              <w:t xml:space="preserve">0.00</w:t>
+            </w:r>
+          </w:p>
+        </w:tc>
+        <w:tc>
+          <w:tcPr/>
+          <w:p>
+            <w:pPr>
+              <w:pStyle w:val="Compact"/>
+              <w:jc w:val="left"/>
+            </w:pPr>
+            <w:r>
+              <w:t xml:space="preserve">**</w:t>
             </w:r>
           </w:p>
         </w:tc>

</xml_diff>

<commit_message>
Guilds: a separate models per each guild (#29)
</commit_message>
<xml_diff>
--- a/Outputs/table_guilds_proportions_occurences_params.docx
+++ b/Outputs/table_guilds_proportions_occurences_params.docx
@@ -9,11 +9,12 @@
         <w:tblLook w:firstRow="1" w:lastRow="0" w:firstColumn="0" w:lastColumn="0" w:noHBand="0" w:noVBand="0" w:val="0020"/>
       </w:tblPr>
       <w:tblGrid>
-        <w:gridCol w:w="5060"/>
-        <w:gridCol w:w="770"/>
-        <w:gridCol w:w="330"/>
-        <w:gridCol w:w="990"/>
-        <w:gridCol w:w="770"/>
+        <w:gridCol w:w="2822"/>
+        <w:gridCol w:w="3136"/>
+        <w:gridCol w:w="470"/>
+        <w:gridCol w:w="235"/>
+        <w:gridCol w:w="705"/>
+        <w:gridCol w:w="548"/>
       </w:tblGrid>
       <w:tr>
         <w:trPr>
@@ -27,6 +28,18 @@
               <w:jc w:val="left"/>
             </w:pPr>
             <w:r>
+              <w:t xml:space="preserve">guild</w:t>
+            </w:r>
+          </w:p>
+        </w:tc>
+        <w:tc>
+          <w:tcPr/>
+          <w:p>
+            <w:pPr>
+              <w:pStyle w:val="Compact"/>
+              <w:jc w:val="left"/>
+            </w:pPr>
+            <w:r>
               <w:t xml:space="preserve">term</w:t>
             </w:r>
           </w:p>
@@ -89,6 +102,18 @@
               <w:jc w:val="left"/>
             </w:pPr>
             <w:r>
+              <w:t xml:space="preserve">n_occ_generalistic_prop</w:t>
+            </w:r>
+          </w:p>
+        </w:tc>
+        <w:tc>
+          <w:tcPr/>
+          <w:p>
+            <w:pPr>
+              <w:pStyle w:val="Compact"/>
+              <w:jc w:val="left"/>
+            </w:pPr>
+            <w:r>
               <w:t xml:space="preserve">(Intercept)</w:t>
             </w:r>
           </w:p>
@@ -101,7 +126,7 @@
               <w:jc w:val="left"/>
             </w:pPr>
             <w:r>
-              <w:t xml:space="preserve">46.85</w:t>
+              <w:t xml:space="preserve">31.65</w:t>
             </w:r>
           </w:p>
         </w:tc>
@@ -151,31 +176,43 @@
               <w:jc w:val="left"/>
             </w:pPr>
             <w:r>
-              <w:t xml:space="preserve">guild</w:t>
-            </w:r>
-          </w:p>
-        </w:tc>
-        <w:tc>
-          <w:tcPr/>
-          <w:p>
-            <w:pPr>
-              <w:pStyle w:val="Compact"/>
-              <w:jc w:val="left"/>
-            </w:pPr>
-            <w:r>
-              <w:t xml:space="preserve">153.10</w:t>
-            </w:r>
-          </w:p>
-        </w:tc>
-        <w:tc>
-          <w:tcPr/>
-          <w:p>
-            <w:pPr>
-              <w:pStyle w:val="Compact"/>
-              <w:jc w:val="left"/>
-            </w:pPr>
-            <w:r>
-              <w:t xml:space="preserve">2</w:t>
+              <w:t xml:space="preserve">n_occ_generalistic_prop</w:t>
+            </w:r>
+          </w:p>
+        </w:tc>
+        <w:tc>
+          <w:tcPr/>
+          <w:p>
+            <w:pPr>
+              <w:pStyle w:val="Compact"/>
+              <w:jc w:val="left"/>
+            </w:pPr>
+            <w:r>
+              <w:t xml:space="preserve">poly(elevation_mean, elev_poly)</w:t>
+            </w:r>
+          </w:p>
+        </w:tc>
+        <w:tc>
+          <w:tcPr/>
+          <w:p>
+            <w:pPr>
+              <w:pStyle w:val="Compact"/>
+              <w:jc w:val="left"/>
+            </w:pPr>
+            <w:r>
+              <w:t xml:space="preserve">11.29</w:t>
+            </w:r>
+          </w:p>
+        </w:tc>
+        <w:tc>
+          <w:tcPr/>
+          <w:p>
+            <w:pPr>
+              <w:pStyle w:val="Compact"/>
+              <w:jc w:val="left"/>
+            </w:pPr>
+            <w:r>
+              <w:t xml:space="preserve">1</w:t>
             </w:r>
           </w:p>
         </w:tc>
@@ -213,52 +250,68 @@
               <w:jc w:val="left"/>
             </w:pPr>
             <w:r>
-              <w:t xml:space="preserve">poly(elevation_mean, elev_poly)</w:t>
-            </w:r>
-          </w:p>
-        </w:tc>
-        <w:tc>
-          <w:tcPr/>
-          <w:p>
-            <w:pPr>
-              <w:pStyle w:val="Compact"/>
-              <w:jc w:val="left"/>
-            </w:pPr>
-            <w:r>
-              <w:t xml:space="preserve">1.99</w:t>
-            </w:r>
-          </w:p>
-        </w:tc>
-        <w:tc>
-          <w:tcPr/>
-          <w:p>
-            <w:pPr>
-              <w:pStyle w:val="Compact"/>
-              <w:jc w:val="left"/>
-            </w:pPr>
-            <w:r>
-              <w:t xml:space="preserve">1</w:t>
-            </w:r>
-          </w:p>
-        </w:tc>
-        <w:tc>
-          <w:tcPr/>
-          <w:p>
-            <w:pPr>
-              <w:pStyle w:val="Compact"/>
-              <w:jc w:val="left"/>
-            </w:pPr>
-            <w:r>
-              <w:t xml:space="preserve">0.16</w:t>
-            </w:r>
-          </w:p>
-        </w:tc>
-        <w:tc>
-          <w:tcPr/>
-          <w:p>
-            <w:pPr>
-              <w:pStyle w:val="Compact"/>
-            </w:pPr>
+              <w:t xml:space="preserve">n_occ_generalistic_prop</w:t>
+            </w:r>
+          </w:p>
+        </w:tc>
+        <w:tc>
+          <w:tcPr/>
+          <w:p>
+            <w:pPr>
+              <w:pStyle w:val="Compact"/>
+              <w:jc w:val="left"/>
+            </w:pPr>
+            <w:r>
+              <w:t xml:space="preserve">regions</w:t>
+            </w:r>
+          </w:p>
+        </w:tc>
+        <w:tc>
+          <w:tcPr/>
+          <w:p>
+            <w:pPr>
+              <w:pStyle w:val="Compact"/>
+              <w:jc w:val="left"/>
+            </w:pPr>
+            <w:r>
+              <w:t xml:space="preserve">17.90</w:t>
+            </w:r>
+          </w:p>
+        </w:tc>
+        <w:tc>
+          <w:tcPr/>
+          <w:p>
+            <w:pPr>
+              <w:pStyle w:val="Compact"/>
+              <w:jc w:val="left"/>
+            </w:pPr>
+            <w:r>
+              <w:t xml:space="preserve">2</w:t>
+            </w:r>
+          </w:p>
+        </w:tc>
+        <w:tc>
+          <w:tcPr/>
+          <w:p>
+            <w:pPr>
+              <w:pStyle w:val="Compact"/>
+              <w:jc w:val="left"/>
+            </w:pPr>
+            <w:r>
+              <w:t xml:space="preserve">0.00</w:t>
+            </w:r>
+          </w:p>
+        </w:tc>
+        <w:tc>
+          <w:tcPr/>
+          <w:p>
+            <w:pPr>
+              <w:pStyle w:val="Compact"/>
+              <w:jc w:val="left"/>
+            </w:pPr>
+            <w:r>
+              <w:t xml:space="preserve">***</w:t>
+            </w:r>
           </w:p>
         </w:tc>
       </w:tr>
@@ -271,55 +324,67 @@
               <w:jc w:val="left"/>
             </w:pPr>
             <w:r>
-              <w:t xml:space="preserve">regions</w:t>
-            </w:r>
-          </w:p>
-        </w:tc>
-        <w:tc>
-          <w:tcPr/>
-          <w:p>
-            <w:pPr>
-              <w:pStyle w:val="Compact"/>
-              <w:jc w:val="left"/>
-            </w:pPr>
-            <w:r>
-              <w:t xml:space="preserve">16.26</w:t>
-            </w:r>
-          </w:p>
-        </w:tc>
-        <w:tc>
-          <w:tcPr/>
-          <w:p>
-            <w:pPr>
-              <w:pStyle w:val="Compact"/>
-              <w:jc w:val="left"/>
-            </w:pPr>
-            <w:r>
-              <w:t xml:space="preserve">2</w:t>
-            </w:r>
-          </w:p>
-        </w:tc>
-        <w:tc>
-          <w:tcPr/>
-          <w:p>
-            <w:pPr>
-              <w:pStyle w:val="Compact"/>
-              <w:jc w:val="left"/>
-            </w:pPr>
-            <w:r>
-              <w:t xml:space="preserve">0.00</w:t>
-            </w:r>
-          </w:p>
-        </w:tc>
-        <w:tc>
-          <w:tcPr/>
-          <w:p>
-            <w:pPr>
-              <w:pStyle w:val="Compact"/>
-              <w:jc w:val="left"/>
-            </w:pPr>
-            <w:r>
-              <w:t xml:space="preserve">***</w:t>
+              <w:t xml:space="preserve">n_occ_generalistic_prop</w:t>
+            </w:r>
+          </w:p>
+        </w:tc>
+        <w:tc>
+          <w:tcPr/>
+          <w:p>
+            <w:pPr>
+              <w:pStyle w:val="Compact"/>
+              <w:jc w:val="left"/>
+            </w:pPr>
+            <w:r>
+              <w:t xml:space="preserve">seasons</w:t>
+            </w:r>
+          </w:p>
+        </w:tc>
+        <w:tc>
+          <w:tcPr/>
+          <w:p>
+            <w:pPr>
+              <w:pStyle w:val="Compact"/>
+              <w:jc w:val="left"/>
+            </w:pPr>
+            <w:r>
+              <w:t xml:space="preserve">4.80</w:t>
+            </w:r>
+          </w:p>
+        </w:tc>
+        <w:tc>
+          <w:tcPr/>
+          <w:p>
+            <w:pPr>
+              <w:pStyle w:val="Compact"/>
+              <w:jc w:val="left"/>
+            </w:pPr>
+            <w:r>
+              <w:t xml:space="preserve">1</w:t>
+            </w:r>
+          </w:p>
+        </w:tc>
+        <w:tc>
+          <w:tcPr/>
+          <w:p>
+            <w:pPr>
+              <w:pStyle w:val="Compact"/>
+              <w:jc w:val="left"/>
+            </w:pPr>
+            <w:r>
+              <w:t xml:space="preserve">0.03</w:t>
+            </w:r>
+          </w:p>
+        </w:tc>
+        <w:tc>
+          <w:tcPr/>
+          <w:p>
+            <w:pPr>
+              <w:pStyle w:val="Compact"/>
+              <w:jc w:val="left"/>
+            </w:pPr>
+            <w:r>
+              <w:t xml:space="preserve">*</w:t>
             </w:r>
           </w:p>
         </w:tc>
@@ -333,31 +398,43 @@
               <w:jc w:val="left"/>
             </w:pPr>
             <w:r>
-              <w:t xml:space="preserve">guild:poly(elevation_mean, elev_poly)</w:t>
-            </w:r>
-          </w:p>
-        </w:tc>
-        <w:tc>
-          <w:tcPr/>
-          <w:p>
-            <w:pPr>
-              <w:pStyle w:val="Compact"/>
-              <w:jc w:val="left"/>
-            </w:pPr>
-            <w:r>
-              <w:t xml:space="preserve">25.29</w:t>
-            </w:r>
-          </w:p>
-        </w:tc>
-        <w:tc>
-          <w:tcPr/>
-          <w:p>
-            <w:pPr>
-              <w:pStyle w:val="Compact"/>
-              <w:jc w:val="left"/>
-            </w:pPr>
-            <w:r>
-              <w:t xml:space="preserve">2</w:t>
+              <w:t xml:space="preserve">n_occ_herbivorous_trophobiotic_prop</w:t>
+            </w:r>
+          </w:p>
+        </w:tc>
+        <w:tc>
+          <w:tcPr/>
+          <w:p>
+            <w:pPr>
+              <w:pStyle w:val="Compact"/>
+              <w:jc w:val="left"/>
+            </w:pPr>
+            <w:r>
+              <w:t xml:space="preserve">(Intercept)</w:t>
+            </w:r>
+          </w:p>
+        </w:tc>
+        <w:tc>
+          <w:tcPr/>
+          <w:p>
+            <w:pPr>
+              <w:pStyle w:val="Compact"/>
+              <w:jc w:val="left"/>
+            </w:pPr>
+            <w:r>
+              <w:t xml:space="preserve">33.57</w:t>
+            </w:r>
+          </w:p>
+        </w:tc>
+        <w:tc>
+          <w:tcPr/>
+          <w:p>
+            <w:pPr>
+              <w:pStyle w:val="Compact"/>
+              <w:jc w:val="left"/>
+            </w:pPr>
+            <w:r>
+              <w:t xml:space="preserve">1</w:t>
             </w:r>
           </w:p>
         </w:tc>
@@ -395,31 +472,43 @@
               <w:jc w:val="left"/>
             </w:pPr>
             <w:r>
-              <w:t xml:space="preserve">guild:regions</w:t>
-            </w:r>
-          </w:p>
-        </w:tc>
-        <w:tc>
-          <w:tcPr/>
-          <w:p>
-            <w:pPr>
-              <w:pStyle w:val="Compact"/>
-              <w:jc w:val="left"/>
-            </w:pPr>
-            <w:r>
-              <w:t xml:space="preserve">49.91</w:t>
-            </w:r>
-          </w:p>
-        </w:tc>
-        <w:tc>
-          <w:tcPr/>
-          <w:p>
-            <w:pPr>
-              <w:pStyle w:val="Compact"/>
-              <w:jc w:val="left"/>
-            </w:pPr>
-            <w:r>
-              <w:t xml:space="preserve">4</w:t>
+              <w:t xml:space="preserve">n_occ_herbivorous_trophobiotic_prop</w:t>
+            </w:r>
+          </w:p>
+        </w:tc>
+        <w:tc>
+          <w:tcPr/>
+          <w:p>
+            <w:pPr>
+              <w:pStyle w:val="Compact"/>
+              <w:jc w:val="left"/>
+            </w:pPr>
+            <w:r>
+              <w:t xml:space="preserve">poly(elevation_mean, elev_poly)</w:t>
+            </w:r>
+          </w:p>
+        </w:tc>
+        <w:tc>
+          <w:tcPr/>
+          <w:p>
+            <w:pPr>
+              <w:pStyle w:val="Compact"/>
+              <w:jc w:val="left"/>
+            </w:pPr>
+            <w:r>
+              <w:t xml:space="preserve">9.45</w:t>
+            </w:r>
+          </w:p>
+        </w:tc>
+        <w:tc>
+          <w:tcPr/>
+          <w:p>
+            <w:pPr>
+              <w:pStyle w:val="Compact"/>
+              <w:jc w:val="left"/>
+            </w:pPr>
+            <w:r>
+              <w:t xml:space="preserve">1</w:t>
             </w:r>
           </w:p>
         </w:tc>
@@ -443,7 +532,7 @@
               <w:jc w:val="left"/>
             </w:pPr>
             <w:r>
-              <w:t xml:space="preserve">***</w:t>
+              <w:t xml:space="preserve">**</w:t>
             </w:r>
           </w:p>
         </w:tc>
@@ -457,19 +546,31 @@
               <w:jc w:val="left"/>
             </w:pPr>
             <w:r>
-              <w:t xml:space="preserve">poly(elevation_mean, elev_poly):regions</w:t>
-            </w:r>
-          </w:p>
-        </w:tc>
-        <w:tc>
-          <w:tcPr/>
-          <w:p>
-            <w:pPr>
-              <w:pStyle w:val="Compact"/>
-              <w:jc w:val="left"/>
-            </w:pPr>
-            <w:r>
-              <w:t xml:space="preserve">3.99</w:t>
+              <w:t xml:space="preserve">n_occ_herbivorous_trophobiotic_prop</w:t>
+            </w:r>
+          </w:p>
+        </w:tc>
+        <w:tc>
+          <w:tcPr/>
+          <w:p>
+            <w:pPr>
+              <w:pStyle w:val="Compact"/>
+              <w:jc w:val="left"/>
+            </w:pPr>
+            <w:r>
+              <w:t xml:space="preserve">regions</w:t>
+            </w:r>
+          </w:p>
+        </w:tc>
+        <w:tc>
+          <w:tcPr/>
+          <w:p>
+            <w:pPr>
+              <w:pStyle w:val="Compact"/>
+              <w:jc w:val="left"/>
+            </w:pPr>
+            <w:r>
+              <w:t xml:space="preserve">8.43</w:t>
             </w:r>
           </w:p>
         </w:tc>
@@ -493,16 +594,20 @@
               <w:jc w:val="left"/>
             </w:pPr>
             <w:r>
-              <w:t xml:space="preserve">0.14</w:t>
-            </w:r>
-          </w:p>
-        </w:tc>
-        <w:tc>
-          <w:tcPr/>
-          <w:p>
-            <w:pPr>
-              <w:pStyle w:val="Compact"/>
-            </w:pPr>
+              <w:t xml:space="preserve">0.01</w:t>
+            </w:r>
+          </w:p>
+        </w:tc>
+        <w:tc>
+          <w:tcPr/>
+          <w:p>
+            <w:pPr>
+              <w:pStyle w:val="Compact"/>
+              <w:jc w:val="left"/>
+            </w:pPr>
+            <w:r>
+              <w:t xml:space="preserve">*</w:t>
+            </w:r>
           </w:p>
         </w:tc>
       </w:tr>
@@ -515,55 +620,363 @@
               <w:jc w:val="left"/>
             </w:pPr>
             <w:r>
-              <w:t xml:space="preserve">guild:poly(elevation_mean, elev_poly):regions</w:t>
-            </w:r>
-          </w:p>
-        </w:tc>
-        <w:tc>
-          <w:tcPr/>
-          <w:p>
-            <w:pPr>
-              <w:pStyle w:val="Compact"/>
-              <w:jc w:val="left"/>
-            </w:pPr>
-            <w:r>
-              <w:t xml:space="preserve">11.16</w:t>
-            </w:r>
-          </w:p>
-        </w:tc>
-        <w:tc>
-          <w:tcPr/>
-          <w:p>
-            <w:pPr>
-              <w:pStyle w:val="Compact"/>
-              <w:jc w:val="left"/>
-            </w:pPr>
-            <w:r>
-              <w:t xml:space="preserve">4</w:t>
-            </w:r>
-          </w:p>
-        </w:tc>
-        <w:tc>
-          <w:tcPr/>
-          <w:p>
-            <w:pPr>
-              <w:pStyle w:val="Compact"/>
-              <w:jc w:val="left"/>
-            </w:pPr>
-            <w:r>
-              <w:t xml:space="preserve">0.03</w:t>
-            </w:r>
-          </w:p>
-        </w:tc>
-        <w:tc>
-          <w:tcPr/>
-          <w:p>
-            <w:pPr>
-              <w:pStyle w:val="Compact"/>
-              <w:jc w:val="left"/>
-            </w:pPr>
-            <w:r>
-              <w:t xml:space="preserve">*</w:t>
+              <w:t xml:space="preserve">n_occ_herbivorous_trophobiotic_prop</w:t>
+            </w:r>
+          </w:p>
+        </w:tc>
+        <w:tc>
+          <w:tcPr/>
+          <w:p>
+            <w:pPr>
+              <w:pStyle w:val="Compact"/>
+              <w:jc w:val="left"/>
+            </w:pPr>
+            <w:r>
+              <w:t xml:space="preserve">seasons</w:t>
+            </w:r>
+          </w:p>
+        </w:tc>
+        <w:tc>
+          <w:tcPr/>
+          <w:p>
+            <w:pPr>
+              <w:pStyle w:val="Compact"/>
+              <w:jc w:val="left"/>
+            </w:pPr>
+            <w:r>
+              <w:t xml:space="preserve">7.39</w:t>
+            </w:r>
+          </w:p>
+        </w:tc>
+        <w:tc>
+          <w:tcPr/>
+          <w:p>
+            <w:pPr>
+              <w:pStyle w:val="Compact"/>
+              <w:jc w:val="left"/>
+            </w:pPr>
+            <w:r>
+              <w:t xml:space="preserve">1</w:t>
+            </w:r>
+          </w:p>
+        </w:tc>
+        <w:tc>
+          <w:tcPr/>
+          <w:p>
+            <w:pPr>
+              <w:pStyle w:val="Compact"/>
+              <w:jc w:val="left"/>
+            </w:pPr>
+            <w:r>
+              <w:t xml:space="preserve">0.01</w:t>
+            </w:r>
+          </w:p>
+        </w:tc>
+        <w:tc>
+          <w:tcPr/>
+          <w:p>
+            <w:pPr>
+              <w:pStyle w:val="Compact"/>
+              <w:jc w:val="left"/>
+            </w:pPr>
+            <w:r>
+              <w:t xml:space="preserve">**</w:t>
+            </w:r>
+          </w:p>
+        </w:tc>
+      </w:tr>
+      <w:tr>
+        <w:tc>
+          <w:tcPr/>
+          <w:p>
+            <w:pPr>
+              <w:pStyle w:val="Compact"/>
+              <w:jc w:val="left"/>
+            </w:pPr>
+            <w:r>
+              <w:t xml:space="preserve">n_occ_predator_scavenger_prop</w:t>
+            </w:r>
+          </w:p>
+        </w:tc>
+        <w:tc>
+          <w:tcPr/>
+          <w:p>
+            <w:pPr>
+              <w:pStyle w:val="Compact"/>
+              <w:jc w:val="left"/>
+            </w:pPr>
+            <w:r>
+              <w:t xml:space="preserve">(Intercept)</w:t>
+            </w:r>
+          </w:p>
+        </w:tc>
+        <w:tc>
+          <w:tcPr/>
+          <w:p>
+            <w:pPr>
+              <w:pStyle w:val="Compact"/>
+              <w:jc w:val="left"/>
+            </w:pPr>
+            <w:r>
+              <w:t xml:space="preserve">76.50</w:t>
+            </w:r>
+          </w:p>
+        </w:tc>
+        <w:tc>
+          <w:tcPr/>
+          <w:p>
+            <w:pPr>
+              <w:pStyle w:val="Compact"/>
+              <w:jc w:val="left"/>
+            </w:pPr>
+            <w:r>
+              <w:t xml:space="preserve">1</w:t>
+            </w:r>
+          </w:p>
+        </w:tc>
+        <w:tc>
+          <w:tcPr/>
+          <w:p>
+            <w:pPr>
+              <w:pStyle w:val="Compact"/>
+              <w:jc w:val="left"/>
+            </w:pPr>
+            <w:r>
+              <w:t xml:space="preserve">0.00</w:t>
+            </w:r>
+          </w:p>
+        </w:tc>
+        <w:tc>
+          <w:tcPr/>
+          <w:p>
+            <w:pPr>
+              <w:pStyle w:val="Compact"/>
+              <w:jc w:val="left"/>
+            </w:pPr>
+            <w:r>
+              <w:t xml:space="preserve">***</w:t>
+            </w:r>
+          </w:p>
+        </w:tc>
+      </w:tr>
+      <w:tr>
+        <w:tc>
+          <w:tcPr/>
+          <w:p>
+            <w:pPr>
+              <w:pStyle w:val="Compact"/>
+              <w:jc w:val="left"/>
+            </w:pPr>
+            <w:r>
+              <w:t xml:space="preserve">n_occ_predator_scavenger_prop</w:t>
+            </w:r>
+          </w:p>
+        </w:tc>
+        <w:tc>
+          <w:tcPr/>
+          <w:p>
+            <w:pPr>
+              <w:pStyle w:val="Compact"/>
+              <w:jc w:val="left"/>
+            </w:pPr>
+            <w:r>
+              <w:t xml:space="preserve">poly(elevation_mean, elev_poly)</w:t>
+            </w:r>
+          </w:p>
+        </w:tc>
+        <w:tc>
+          <w:tcPr/>
+          <w:p>
+            <w:pPr>
+              <w:pStyle w:val="Compact"/>
+              <w:jc w:val="left"/>
+            </w:pPr>
+            <w:r>
+              <w:t xml:space="preserve">18.97</w:t>
+            </w:r>
+          </w:p>
+        </w:tc>
+        <w:tc>
+          <w:tcPr/>
+          <w:p>
+            <w:pPr>
+              <w:pStyle w:val="Compact"/>
+              <w:jc w:val="left"/>
+            </w:pPr>
+            <w:r>
+              <w:t xml:space="preserve">1</w:t>
+            </w:r>
+          </w:p>
+        </w:tc>
+        <w:tc>
+          <w:tcPr/>
+          <w:p>
+            <w:pPr>
+              <w:pStyle w:val="Compact"/>
+              <w:jc w:val="left"/>
+            </w:pPr>
+            <w:r>
+              <w:t xml:space="preserve">0.00</w:t>
+            </w:r>
+          </w:p>
+        </w:tc>
+        <w:tc>
+          <w:tcPr/>
+          <w:p>
+            <w:pPr>
+              <w:pStyle w:val="Compact"/>
+              <w:jc w:val="left"/>
+            </w:pPr>
+            <w:r>
+              <w:t xml:space="preserve">***</w:t>
+            </w:r>
+          </w:p>
+        </w:tc>
+      </w:tr>
+      <w:tr>
+        <w:tc>
+          <w:tcPr/>
+          <w:p>
+            <w:pPr>
+              <w:pStyle w:val="Compact"/>
+              <w:jc w:val="left"/>
+            </w:pPr>
+            <w:r>
+              <w:t xml:space="preserve">n_occ_predator_scavenger_prop</w:t>
+            </w:r>
+          </w:p>
+        </w:tc>
+        <w:tc>
+          <w:tcPr/>
+          <w:p>
+            <w:pPr>
+              <w:pStyle w:val="Compact"/>
+              <w:jc w:val="left"/>
+            </w:pPr>
+            <w:r>
+              <w:t xml:space="preserve">regions</w:t>
+            </w:r>
+          </w:p>
+        </w:tc>
+        <w:tc>
+          <w:tcPr/>
+          <w:p>
+            <w:pPr>
+              <w:pStyle w:val="Compact"/>
+              <w:jc w:val="left"/>
+            </w:pPr>
+            <w:r>
+              <w:t xml:space="preserve">37.98</w:t>
+            </w:r>
+          </w:p>
+        </w:tc>
+        <w:tc>
+          <w:tcPr/>
+          <w:p>
+            <w:pPr>
+              <w:pStyle w:val="Compact"/>
+              <w:jc w:val="left"/>
+            </w:pPr>
+            <w:r>
+              <w:t xml:space="preserve">2</w:t>
+            </w:r>
+          </w:p>
+        </w:tc>
+        <w:tc>
+          <w:tcPr/>
+          <w:p>
+            <w:pPr>
+              <w:pStyle w:val="Compact"/>
+              <w:jc w:val="left"/>
+            </w:pPr>
+            <w:r>
+              <w:t xml:space="preserve">0.00</w:t>
+            </w:r>
+          </w:p>
+        </w:tc>
+        <w:tc>
+          <w:tcPr/>
+          <w:p>
+            <w:pPr>
+              <w:pStyle w:val="Compact"/>
+              <w:jc w:val="left"/>
+            </w:pPr>
+            <w:r>
+              <w:t xml:space="preserve">***</w:t>
+            </w:r>
+          </w:p>
+        </w:tc>
+      </w:tr>
+      <w:tr>
+        <w:tc>
+          <w:tcPr/>
+          <w:p>
+            <w:pPr>
+              <w:pStyle w:val="Compact"/>
+              <w:jc w:val="left"/>
+            </w:pPr>
+            <w:r>
+              <w:t xml:space="preserve">n_occ_predator_scavenger_prop</w:t>
+            </w:r>
+          </w:p>
+        </w:tc>
+        <w:tc>
+          <w:tcPr/>
+          <w:p>
+            <w:pPr>
+              <w:pStyle w:val="Compact"/>
+              <w:jc w:val="left"/>
+            </w:pPr>
+            <w:r>
+              <w:t xml:space="preserve">poly(elevation_mean, elev_poly):regions</w:t>
+            </w:r>
+          </w:p>
+        </w:tc>
+        <w:tc>
+          <w:tcPr/>
+          <w:p>
+            <w:pPr>
+              <w:pStyle w:val="Compact"/>
+              <w:jc w:val="left"/>
+            </w:pPr>
+            <w:r>
+              <w:t xml:space="preserve">12.21</w:t>
+            </w:r>
+          </w:p>
+        </w:tc>
+        <w:tc>
+          <w:tcPr/>
+          <w:p>
+            <w:pPr>
+              <w:pStyle w:val="Compact"/>
+              <w:jc w:val="left"/>
+            </w:pPr>
+            <w:r>
+              <w:t xml:space="preserve">2</w:t>
+            </w:r>
+          </w:p>
+        </w:tc>
+        <w:tc>
+          <w:tcPr/>
+          <w:p>
+            <w:pPr>
+              <w:pStyle w:val="Compact"/>
+              <w:jc w:val="left"/>
+            </w:pPr>
+            <w:r>
+              <w:t xml:space="preserve">0.00</w:t>
+            </w:r>
+          </w:p>
+        </w:tc>
+        <w:tc>
+          <w:tcPr/>
+          <w:p>
+            <w:pPr>
+              <w:pStyle w:val="Compact"/>
+              <w:jc w:val="left"/>
+            </w:pPr>
+            <w:r>
+              <w:t xml:space="preserve">**</w:t>
             </w:r>
           </w:p>
         </w:tc>

</xml_diff>